<commit_message>
edit tasks, edit "full map" name, chnge identify params, correct templat
</commit_message>
<xml_diff>
--- a/NEW LABINS Map updates (Clinton Lunn).docx
+++ b/NEW LABINS Map updates (Clinton Lunn).docx
@@ -364,52 +364,297 @@
       <w:pPr>
         <w:pStyle w:val="ListParagraph"/>
         <w:numPr>
+          <w:ilvl w:val="1"/>
+          <w:numId w:val="1"/>
+        </w:numPr>
+      </w:pPr>
+      <w:r>
+        <w:t xml:space="preserve">Make sure township lines are coming from …152 base and survey: </w:t>
+      </w:r>
+      <w:proofErr w:type="spellStart"/>
+      <w:r>
+        <w:t>township_master</w:t>
+      </w:r>
+      <w:proofErr w:type="spellEnd"/>
+    </w:p>
+    <w:p>
+      <w:pPr>
+        <w:pStyle w:val="ListParagraph"/>
+        <w:numPr>
+          <w:ilvl w:val="1"/>
+          <w:numId w:val="1"/>
+        </w:numPr>
+      </w:pPr>
+      <w:r>
+        <w:t>Can we change the background color of the legend?</w:t>
+      </w:r>
+    </w:p>
+    <w:p>
+      <w:pPr>
+        <w:pStyle w:val="ListParagraph"/>
+        <w:numPr>
           <w:ilvl w:val="2"/>
           <w:numId w:val="1"/>
         </w:numPr>
       </w:pPr>
+      <w:r>
+        <w:rPr>
+          <w:b/>
+        </w:rPr>
+        <w:t xml:space="preserve">CLINTON </w:t>
+      </w:r>
+      <w:r>
+        <w:t>– Which color do you want the background of the legend to be?</w:t>
+      </w:r>
+    </w:p>
+    <w:p>
+      <w:pPr>
+        <w:pStyle w:val="ListParagraph"/>
+        <w:numPr>
+          <w:ilvl w:val="0"/>
+          <w:numId w:val="1"/>
+        </w:numPr>
+        <w:rPr>
+          <w:strike/>
+        </w:rPr>
+      </w:pPr>
+      <w:r>
+        <w:rPr>
+          <w:strike/>
+        </w:rPr>
+        <w:t>Can you see the legend and the layer list at the same time?</w:t>
+      </w:r>
+    </w:p>
+    <w:p>
+      <w:pPr>
+        <w:pStyle w:val="ListParagraph"/>
+        <w:numPr>
+          <w:ilvl w:val="1"/>
+          <w:numId w:val="1"/>
+        </w:numPr>
+      </w:pPr>
+      <w:r>
+        <w:rPr>
+          <w:b/>
+        </w:rPr>
+        <w:t xml:space="preserve">CLINTON </w:t>
+      </w:r>
+      <w:r>
+        <w:t>– This is a new widget released in the newest version of the API</w:t>
+      </w:r>
+    </w:p>
+    <w:p>
+      <w:pPr>
+        <w:pStyle w:val="ListParagraph"/>
+        <w:numPr>
+          <w:ilvl w:val="0"/>
+          <w:numId w:val="1"/>
+        </w:numPr>
+      </w:pPr>
+      <w:r>
+        <w:t xml:space="preserve">Can you make it so that I can </w:t>
+      </w:r>
+      <w:r>
+        <w:t>move the legend around the screen?</w:t>
+      </w:r>
+    </w:p>
+    <w:p>
+      <w:pPr>
+        <w:pStyle w:val="ListParagraph"/>
+        <w:numPr>
+          <w:ilvl w:val="1"/>
+          <w:numId w:val="1"/>
+        </w:numPr>
+      </w:pPr>
+      <w:r>
+        <w:rPr>
+          <w:b/>
+        </w:rPr>
+        <w:t xml:space="preserve">CLINTON </w:t>
+      </w:r>
+      <w:r>
+        <w:t>– Can we undock panels??</w:t>
+      </w:r>
+    </w:p>
+    <w:p>
+      <w:pPr>
+        <w:pStyle w:val="ListParagraph"/>
+        <w:numPr>
+          <w:ilvl w:val="1"/>
+          <w:numId w:val="1"/>
+        </w:numPr>
+      </w:pPr>
+      <w:r>
+        <w:t>https://www.w3schools.com/howto/howto_js_draggable.asp</w:t>
+      </w:r>
+    </w:p>
+    <w:p>
+      <w:pPr>
+        <w:pStyle w:val="ListParagraph"/>
+        <w:numPr>
+          <w:ilvl w:val="0"/>
+          <w:numId w:val="1"/>
+        </w:numPr>
+      </w:pPr>
+      <w:r>
+        <w:t xml:space="preserve">When you do </w:t>
+      </w:r>
       <w:proofErr w:type="gramStart"/>
       <w:r>
-        <w:rPr>
-          <w:b/>
-        </w:rPr>
-        <w:t xml:space="preserve">CLINTON  </w:t>
-      </w:r>
-      <w:r>
-        <w:t>-</w:t>
+        <w:t>an identify</w:t>
       </w:r>
       <w:proofErr w:type="gramEnd"/>
       <w:r>
-        <w:t xml:space="preserve"> Is this the normal township, or the highlighted township?</w:t>
-      </w:r>
-    </w:p>
-    <w:p>
-      <w:pPr>
-        <w:pStyle w:val="ListParagraph"/>
-        <w:numPr>
-          <w:ilvl w:val="1"/>
-          <w:numId w:val="1"/>
-        </w:numPr>
-      </w:pPr>
-      <w:r>
-        <w:t xml:space="preserve">Make sure township lines are coming from …152 base and survey: </w:t>
+        <w:t xml:space="preserve"> is there a way to move the pop-up box around on the screen?</w:t>
+      </w:r>
+    </w:p>
+    <w:p>
+      <w:pPr>
+        <w:pStyle w:val="ListParagraph"/>
+        <w:numPr>
+          <w:ilvl w:val="1"/>
+          <w:numId w:val="1"/>
+        </w:numPr>
+      </w:pPr>
+      <w:r>
+        <w:rPr>
+          <w:b/>
+        </w:rPr>
+        <w:t xml:space="preserve">CLINTON </w:t>
+      </w:r>
+      <w:r>
+        <w:t>– Can we un-anchor a popup?</w:t>
+      </w:r>
+    </w:p>
+    <w:p>
+      <w:pPr>
+        <w:pStyle w:val="ListParagraph"/>
+        <w:numPr>
+          <w:ilvl w:val="0"/>
+          <w:numId w:val="1"/>
+        </w:numPr>
+      </w:pPr>
+      <w:r>
+        <w:t>On the pop-up box next to “Zoom to” I see “Water Boundary …”</w:t>
+      </w:r>
+    </w:p>
+    <w:p>
+      <w:pPr>
+        <w:pStyle w:val="ListParagraph"/>
+        <w:numPr>
+          <w:ilvl w:val="1"/>
+          <w:numId w:val="1"/>
+        </w:numPr>
+      </w:pPr>
+      <w:r>
+        <w:rPr>
+          <w:b/>
+        </w:rPr>
+        <w:t xml:space="preserve">CLINTON </w:t>
+      </w:r>
+      <w:r>
+        <w:t xml:space="preserve">– This is a website link, it can be removed/reformatted, but I don’t know how to make it display the entire </w:t>
+      </w:r>
+    </w:p>
+    <w:p>
+      <w:pPr>
+        <w:pStyle w:val="ListParagraph"/>
+        <w:numPr>
+          <w:ilvl w:val="0"/>
+          <w:numId w:val="1"/>
+        </w:numPr>
+      </w:pPr>
+      <w:r>
+        <w:t>Is the bottom of the legend cut off?</w:t>
+      </w:r>
+    </w:p>
+    <w:p>
+      <w:pPr>
+        <w:pStyle w:val="ListParagraph"/>
+        <w:numPr>
+          <w:ilvl w:val="1"/>
+          <w:numId w:val="1"/>
+        </w:numPr>
+      </w:pPr>
+      <w:r>
+        <w:rPr>
+          <w:b/>
+        </w:rPr>
+        <w:t xml:space="preserve">CLINTON </w:t>
+      </w:r>
+      <w:r>
+        <w:t xml:space="preserve"> - I think this is a formatting/styling issue</w:t>
+      </w:r>
+    </w:p>
+    <w:p>
+      <w:pPr>
+        <w:pStyle w:val="ListParagraph"/>
+        <w:numPr>
+          <w:ilvl w:val="0"/>
+          <w:numId w:val="1"/>
+        </w:numPr>
+      </w:pPr>
+      <w:r>
+        <w:t>Change the Township label to “T99X R99X” and a little bigger</w:t>
+      </w:r>
+    </w:p>
+    <w:p>
+      <w:pPr>
+        <w:pStyle w:val="ListParagraph"/>
+        <w:numPr>
+          <w:ilvl w:val="0"/>
+          <w:numId w:val="1"/>
+        </w:numPr>
+      </w:pPr>
+      <w:r>
+        <w:lastRenderedPageBreak/>
+        <w:t xml:space="preserve">Top search bar drop </w:t>
+      </w:r>
+    </w:p>
+    <w:p>
+      <w:pPr>
+        <w:pStyle w:val="ListParagraph"/>
+        <w:numPr>
+          <w:ilvl w:val="1"/>
+          <w:numId w:val="1"/>
+        </w:numPr>
+        <w:rPr>
+          <w:strike/>
+        </w:rPr>
+      </w:pPr>
+      <w:r>
+        <w:rPr>
+          <w:strike/>
+        </w:rPr>
+        <w:t xml:space="preserve">Do not show the quad name on the </w:t>
       </w:r>
       <w:proofErr w:type="spellStart"/>
       <w:r>
-        <w:t>township_master</w:t>
+        <w:rPr>
+          <w:strike/>
+        </w:rPr>
+        <w:t>blmid</w:t>
       </w:r>
       <w:proofErr w:type="spellEnd"/>
-    </w:p>
-    <w:p>
-      <w:pPr>
-        <w:pStyle w:val="ListParagraph"/>
-        <w:numPr>
-          <w:ilvl w:val="1"/>
-          <w:numId w:val="1"/>
-        </w:numPr>
-      </w:pPr>
-      <w:r>
-        <w:t>Can we change the background color of the legend?</w:t>
+      <w:r>
+        <w:rPr>
+          <w:strike/>
+        </w:rPr>
+        <w:t xml:space="preserve"> search – it interferes with other searches. (BEFORE YOU DO THIS, lets rearrange the search order and but the </w:t>
+      </w:r>
+      <w:proofErr w:type="spellStart"/>
+      <w:r>
+        <w:rPr>
+          <w:strike/>
+        </w:rPr>
+        <w:t>blimid</w:t>
+      </w:r>
+      <w:proofErr w:type="spellEnd"/>
+      <w:r>
+        <w:rPr>
+          <w:strike/>
+        </w:rPr>
+        <w:t xml:space="preserve"> last)</w:t>
       </w:r>
     </w:p>
     <w:p>
@@ -427,32 +672,62 @@
         <w:t xml:space="preserve">CLINTON </w:t>
       </w:r>
       <w:r>
-        <w:t>– Which color do you want the background of the legend to be?</w:t>
-      </w:r>
-    </w:p>
-    <w:p>
-      <w:pPr>
-        <w:pStyle w:val="ListParagraph"/>
-        <w:numPr>
-          <w:ilvl w:val="0"/>
-          <w:numId w:val="1"/>
-        </w:numPr>
-        <w:rPr>
-          <w:strike/>
-        </w:rPr>
-      </w:pPr>
-      <w:r>
-        <w:rPr>
-          <w:strike/>
-        </w:rPr>
-        <w:t>Can you see the legend and the layer list at the same time?</w:t>
-      </w:r>
-    </w:p>
-    <w:p>
-      <w:pPr>
-        <w:pStyle w:val="ListParagraph"/>
-        <w:numPr>
-          <w:ilvl w:val="1"/>
+        <w:t xml:space="preserve"> - rearrange search results to make county appear first</w:t>
+      </w:r>
+    </w:p>
+    <w:p>
+      <w:pPr>
+        <w:pStyle w:val="ListParagraph"/>
+        <w:numPr>
+          <w:ilvl w:val="1"/>
+          <w:numId w:val="1"/>
+        </w:numPr>
+      </w:pPr>
+      <w:r>
+        <w:t>Can you see a way to search for a township with this search bar</w:t>
+      </w:r>
+    </w:p>
+    <w:p>
+      <w:pPr>
+        <w:pStyle w:val="ListParagraph"/>
+        <w:numPr>
+          <w:ilvl w:val="2"/>
+          <w:numId w:val="1"/>
+        </w:numPr>
+      </w:pPr>
+      <w:r>
+        <w:rPr>
+          <w:b/>
+        </w:rPr>
+        <w:t>CLINTON</w:t>
+      </w:r>
+      <w:r>
+        <w:t xml:space="preserve"> – We might have difficulty with formatting since they’re stored in separate fields</w:t>
+      </w:r>
+    </w:p>
+    <w:p>
+      <w:pPr>
+        <w:pStyle w:val="ListParagraph"/>
+        <w:numPr>
+          <w:ilvl w:val="1"/>
+          <w:numId w:val="1"/>
+        </w:numPr>
+        <w:rPr>
+          <w:strike/>
+        </w:rPr>
+      </w:pPr>
+      <w:r>
+        <w:rPr>
+          <w:strike/>
+        </w:rPr>
+        <w:t>Change County Limits to County Boundaries</w:t>
+      </w:r>
+    </w:p>
+    <w:p>
+      <w:pPr>
+        <w:pStyle w:val="ListParagraph"/>
+        <w:numPr>
+          <w:ilvl w:val="2"/>
           <w:numId w:val="1"/>
         </w:numPr>
       </w:pPr>
@@ -463,29 +738,26 @@
         <w:t xml:space="preserve">CLINTON </w:t>
       </w:r>
       <w:r>
-        <w:t>– This is a new widget released in the newest version of the API</w:t>
-      </w:r>
-    </w:p>
-    <w:p>
-      <w:pPr>
-        <w:pStyle w:val="ListParagraph"/>
-        <w:numPr>
-          <w:ilvl w:val="0"/>
-          <w:numId w:val="1"/>
-        </w:numPr>
-      </w:pPr>
-      <w:r>
-        <w:t xml:space="preserve">Can you make it so that I can </w:t>
-      </w:r>
-      <w:r>
-        <w:t>move the legend around the screen?</w:t>
-      </w:r>
-    </w:p>
-    <w:p>
-      <w:pPr>
-        <w:pStyle w:val="ListParagraph"/>
-        <w:numPr>
-          <w:ilvl w:val="1"/>
+        <w:t>– Rename the County Limits label</w:t>
+      </w:r>
+    </w:p>
+    <w:p>
+      <w:pPr>
+        <w:pStyle w:val="ListParagraph"/>
+        <w:numPr>
+          <w:ilvl w:val="1"/>
+          <w:numId w:val="1"/>
+        </w:numPr>
+      </w:pPr>
+      <w:r>
+        <w:t>What is Survey Benchmarks?</w:t>
+      </w:r>
+    </w:p>
+    <w:p>
+      <w:pPr>
+        <w:pStyle w:val="ListParagraph"/>
+        <w:numPr>
+          <w:ilvl w:val="2"/>
           <w:numId w:val="1"/>
         </w:numPr>
       </w:pPr>
@@ -496,44 +768,27 @@
         <w:t xml:space="preserve">CLINTON </w:t>
       </w:r>
       <w:r>
-        <w:t>– Can we undock panels??</w:t>
-      </w:r>
-    </w:p>
-    <w:p>
-      <w:pPr>
-        <w:pStyle w:val="ListParagraph"/>
-        <w:numPr>
-          <w:ilvl w:val="1"/>
-          <w:numId w:val="1"/>
-        </w:numPr>
-      </w:pPr>
-      <w:r>
-        <w:t>https://www.w3schools.com/howto/howto_js_draggable.asp</w:t>
-      </w:r>
-    </w:p>
-    <w:p>
-      <w:pPr>
-        <w:pStyle w:val="ListParagraph"/>
-        <w:numPr>
-          <w:ilvl w:val="0"/>
-          <w:numId w:val="1"/>
-        </w:numPr>
-      </w:pPr>
-      <w:r>
-        <w:t xml:space="preserve">When you do </w:t>
+        <w:t>– This is SWFWMD data</w:t>
+      </w:r>
+    </w:p>
+    <w:p>
+      <w:pPr>
+        <w:pStyle w:val="ListParagraph"/>
+        <w:numPr>
+          <w:ilvl w:val="0"/>
+          <w:numId w:val="1"/>
+        </w:numPr>
+      </w:pPr>
+      <w:r>
+        <w:t xml:space="preserve">If parcels are turned on but you are zoomed out far enough that you don’t see them they don’t show up in the legend, but they do show up in </w:t>
       </w:r>
       <w:proofErr w:type="gramStart"/>
       <w:r>
-        <w:t>an ide</w:t>
-      </w:r>
-      <w:bookmarkStart w:id="0" w:name="_GoBack"/>
-      <w:bookmarkEnd w:id="0"/>
-      <w:r>
-        <w:t>ntify</w:t>
+        <w:t>an identify</w:t>
       </w:r>
       <w:proofErr w:type="gramEnd"/>
       <w:r>
-        <w:t xml:space="preserve"> is there a way to move the pop-up box around on the screen?</w:t>
+        <w:t>.</w:t>
       </w:r>
     </w:p>
     <w:p>
@@ -551,19 +806,27 @@
         <w:t xml:space="preserve">CLINTON </w:t>
       </w:r>
       <w:r>
-        <w:t>– Can we un-anchor a popup?</w:t>
-      </w:r>
-    </w:p>
-    <w:p>
-      <w:pPr>
-        <w:pStyle w:val="ListParagraph"/>
-        <w:numPr>
-          <w:ilvl w:val="0"/>
-          <w:numId w:val="1"/>
-        </w:numPr>
-      </w:pPr>
-      <w:r>
-        <w:t>On the pop-up box next to “Zoom to” I see “Water Boundary …”</w:t>
+        <w:t xml:space="preserve">– They will always show up in </w:t>
+      </w:r>
+      <w:proofErr w:type="gramStart"/>
+      <w:r>
+        <w:t>an identify</w:t>
+      </w:r>
+      <w:proofErr w:type="gramEnd"/>
+      <w:r>
+        <w:t xml:space="preserve"> because the identify is acting on all of the layers, visible or not. This can be changed to only identify on visible layers. </w:t>
+      </w:r>
+    </w:p>
+    <w:p>
+      <w:pPr>
+        <w:pStyle w:val="ListParagraph"/>
+        <w:numPr>
+          <w:ilvl w:val="0"/>
+          <w:numId w:val="1"/>
+        </w:numPr>
+      </w:pPr>
+      <w:r>
+        <w:t>Address query does not show a “type ahead” but does work</w:t>
       </w:r>
     </w:p>
     <w:p>
@@ -581,19 +844,92 @@
         <w:t xml:space="preserve">CLINTON </w:t>
       </w:r>
       <w:r>
-        <w:t xml:space="preserve">– This is a website link, it can be removed/reformatted, but I don’t know how to make it display the entire </w:t>
-      </w:r>
-    </w:p>
-    <w:p>
-      <w:pPr>
-        <w:pStyle w:val="ListParagraph"/>
-        <w:numPr>
-          <w:ilvl w:val="0"/>
-          <w:numId w:val="1"/>
-        </w:numPr>
-      </w:pPr>
-      <w:r>
-        <w:t>Is the bottom of the legend cut off?</w:t>
+        <w:t xml:space="preserve">– change in the search widget to </w:t>
+      </w:r>
+      <w:proofErr w:type="spellStart"/>
+      <w:r>
+        <w:t>suggestionsEnabled</w:t>
+      </w:r>
+      <w:proofErr w:type="spellEnd"/>
+      <w:r>
+        <w:t xml:space="preserve"> = true;</w:t>
+      </w:r>
+    </w:p>
+    <w:p>
+      <w:pPr>
+        <w:pStyle w:val="ListParagraph"/>
+        <w:numPr>
+          <w:ilvl w:val="0"/>
+          <w:numId w:val="1"/>
+        </w:numPr>
+        <w:rPr>
+          <w:strike/>
+        </w:rPr>
+      </w:pPr>
+      <w:r>
+        <w:rPr>
+          <w:strike/>
+        </w:rPr>
+        <w:t xml:space="preserve">NGS search should be on designation.  (Maybe both designation AND PID) but for now, </w:t>
+      </w:r>
+      <w:proofErr w:type="spellStart"/>
+      <w:r>
+        <w:rPr>
+          <w:strike/>
+        </w:rPr>
+        <w:t>lets</w:t>
+      </w:r>
+      <w:proofErr w:type="spellEnd"/>
+      <w:r>
+        <w:rPr>
+          <w:strike/>
+        </w:rPr>
+        <w:t xml:space="preserve"> just use the designation.</w:t>
+      </w:r>
+    </w:p>
+    <w:p>
+      <w:pPr>
+        <w:pStyle w:val="ListParagraph"/>
+        <w:numPr>
+          <w:ilvl w:val="1"/>
+          <w:numId w:val="1"/>
+        </w:numPr>
+      </w:pPr>
+      <w:r>
+        <w:rPr>
+          <w:b/>
+        </w:rPr>
+        <w:t>CLINTON</w:t>
+      </w:r>
+      <w:r>
+        <w:t xml:space="preserve"> – What is designation??</w:t>
+      </w:r>
+    </w:p>
+    <w:p>
+      <w:pPr>
+        <w:pStyle w:val="ListParagraph"/>
+        <w:numPr>
+          <w:ilvl w:val="1"/>
+          <w:numId w:val="1"/>
+        </w:numPr>
+      </w:pPr>
+      <w:r>
+        <w:t>This is the name field</w:t>
+      </w:r>
+      <w:r>
+        <w:t>s</w:t>
+      </w:r>
+    </w:p>
+    <w:p>
+      <w:pPr>
+        <w:pStyle w:val="ListParagraph"/>
+        <w:numPr>
+          <w:ilvl w:val="0"/>
+          <w:numId w:val="1"/>
+        </w:numPr>
+      </w:pPr>
+      <w:r>
+        <w:t>Bookmarks</w:t>
       </w:r>
     </w:p>
     <w:p>
@@ -611,78 +947,56 @@
         <w:t xml:space="preserve">CLINTON </w:t>
       </w:r>
       <w:r>
-        <w:t xml:space="preserve"> - I think this is a formatting/styling issue</w:t>
-      </w:r>
-    </w:p>
-    <w:p>
-      <w:pPr>
-        <w:pStyle w:val="ListParagraph"/>
-        <w:numPr>
-          <w:ilvl w:val="0"/>
-          <w:numId w:val="1"/>
-        </w:numPr>
-      </w:pPr>
-      <w:r>
-        <w:lastRenderedPageBreak/>
-        <w:t>Change the Township label to “T99X R99X” and a little bigger</w:t>
-      </w:r>
-    </w:p>
-    <w:p>
-      <w:pPr>
-        <w:pStyle w:val="ListParagraph"/>
-        <w:numPr>
-          <w:ilvl w:val="0"/>
-          <w:numId w:val="1"/>
-        </w:numPr>
-      </w:pPr>
-      <w:r>
-        <w:t xml:space="preserve">Top search bar drop </w:t>
-      </w:r>
-    </w:p>
-    <w:p>
-      <w:pPr>
-        <w:pStyle w:val="ListParagraph"/>
-        <w:numPr>
-          <w:ilvl w:val="1"/>
-          <w:numId w:val="1"/>
-        </w:numPr>
-        <w:rPr>
-          <w:strike/>
-        </w:rPr>
-      </w:pPr>
-      <w:r>
-        <w:rPr>
-          <w:strike/>
-        </w:rPr>
-        <w:t xml:space="preserve">Do not show the quad name on the </w:t>
+        <w:t>– Not supported in the current version of the API. There may be some workarounds to allow for this functionality. The official Bookmarks widget is “Coming soon</w:t>
+      </w:r>
+      <w:proofErr w:type="gramStart"/>
+      <w:r>
+        <w:t>..”</w:t>
+      </w:r>
+      <w:proofErr w:type="gramEnd"/>
+    </w:p>
+    <w:p>
+      <w:pPr>
+        <w:pStyle w:val="ListParagraph"/>
+        <w:numPr>
+          <w:ilvl w:val="0"/>
+          <w:numId w:val="1"/>
+        </w:numPr>
+      </w:pPr>
+      <w:r>
+        <w:t>Zoom to Feature</w:t>
+      </w:r>
+    </w:p>
+    <w:p>
+      <w:pPr>
+        <w:pStyle w:val="ListParagraph"/>
+        <w:numPr>
+          <w:ilvl w:val="1"/>
+          <w:numId w:val="1"/>
+        </w:numPr>
+      </w:pPr>
+      <w:r>
+        <w:t>Should only return corners with hits (use the file “…</w:t>
       </w:r>
       <w:proofErr w:type="spellStart"/>
       <w:r>
-        <w:rPr>
-          <w:strike/>
-        </w:rPr>
-        <w:t>blmid</w:t>
+        <w:t>wccr</w:t>
       </w:r>
       <w:proofErr w:type="spellEnd"/>
       <w:r>
-        <w:rPr>
-          <w:strike/>
-        </w:rPr>
-        <w:t xml:space="preserve"> search – it interferes with other searches. (BEFORE YOU DO THIS, lets rearrange the search order and but the </w:t>
-      </w:r>
-      <w:proofErr w:type="spellStart"/>
-      <w:r>
-        <w:rPr>
-          <w:strike/>
-        </w:rPr>
-        <w:t>blimid</w:t>
-      </w:r>
-      <w:proofErr w:type="spellEnd"/>
-      <w:r>
-        <w:rPr>
-          <w:strike/>
-        </w:rPr>
-        <w:t xml:space="preserve"> last)</w:t>
+        <w:t>”)</w:t>
+      </w:r>
+    </w:p>
+    <w:p>
+      <w:pPr>
+        <w:pStyle w:val="ListParagraph"/>
+        <w:numPr>
+          <w:ilvl w:val="1"/>
+          <w:numId w:val="1"/>
+        </w:numPr>
+      </w:pPr>
+      <w:r>
+        <w:t>Don’t show links that are not real</w:t>
       </w:r>
     </w:p>
     <w:p>
@@ -700,26 +1014,26 @@
         <w:t xml:space="preserve">CLINTON </w:t>
       </w:r>
       <w:r>
-        <w:t xml:space="preserve"> - rearrange search results to make county appear first</w:t>
-      </w:r>
-    </w:p>
-    <w:p>
-      <w:pPr>
-        <w:pStyle w:val="ListParagraph"/>
-        <w:numPr>
-          <w:ilvl w:val="1"/>
-          <w:numId w:val="1"/>
-        </w:numPr>
-      </w:pPr>
-      <w:r>
-        <w:t>Can you see a way to search for a township with this search bar</w:t>
-      </w:r>
-    </w:p>
-    <w:p>
-      <w:pPr>
-        <w:pStyle w:val="ListParagraph"/>
-        <w:numPr>
-          <w:ilvl w:val="2"/>
+        <w:t>– conditionally display image links</w:t>
+      </w:r>
+    </w:p>
+    <w:p>
+      <w:pPr>
+        <w:pStyle w:val="ListParagraph"/>
+        <w:numPr>
+          <w:ilvl w:val="0"/>
+          <w:numId w:val="1"/>
+        </w:numPr>
+      </w:pPr>
+      <w:r>
+        <w:t>Start a print option then look at the Advanced Options.</w:t>
+      </w:r>
+    </w:p>
+    <w:p>
+      <w:pPr>
+        <w:pStyle w:val="ListParagraph"/>
+        <w:numPr>
+          <w:ilvl w:val="1"/>
           <w:numId w:val="1"/>
         </w:numPr>
       </w:pPr>
@@ -730,32 +1044,32 @@
         <w:t>CLINTON</w:t>
       </w:r>
       <w:r>
-        <w:t xml:space="preserve"> – We might have difficulty with formatting since they’re stored in separate fields</w:t>
-      </w:r>
-    </w:p>
-    <w:p>
-      <w:pPr>
-        <w:pStyle w:val="ListParagraph"/>
-        <w:numPr>
-          <w:ilvl w:val="1"/>
-          <w:numId w:val="1"/>
-        </w:numPr>
-        <w:rPr>
-          <w:strike/>
-        </w:rPr>
-      </w:pPr>
-      <w:r>
-        <w:rPr>
-          <w:strike/>
-        </w:rPr>
-        <w:t>Change County Limits to County Boundaries</w:t>
-      </w:r>
-    </w:p>
-    <w:p>
-      <w:pPr>
-        <w:pStyle w:val="ListParagraph"/>
-        <w:numPr>
-          <w:ilvl w:val="2"/>
+        <w:t xml:space="preserve"> – Edit the CSS</w:t>
+      </w:r>
+    </w:p>
+    <w:p>
+      <w:pPr>
+        <w:pStyle w:val="ListParagraph"/>
+        <w:numPr>
+          <w:ilvl w:val="0"/>
+          <w:numId w:val="1"/>
+        </w:numPr>
+        <w:rPr>
+          <w:strike/>
+        </w:rPr>
+      </w:pPr>
+      <w:r>
+        <w:rPr>
+          <w:strike/>
+        </w:rPr>
+        <w:t>Can we change the words “Full Map” to “Hide / show the top ribbon”</w:t>
+      </w:r>
+    </w:p>
+    <w:p>
+      <w:pPr>
+        <w:pStyle w:val="ListParagraph"/>
+        <w:numPr>
+          <w:ilvl w:val="1"/>
           <w:numId w:val="1"/>
         </w:numPr>
       </w:pPr>
@@ -766,330 +1080,6 @@
         <w:t xml:space="preserve">CLINTON </w:t>
       </w:r>
       <w:r>
-        <w:t>– Rename the County Limits label</w:t>
-      </w:r>
-    </w:p>
-    <w:p>
-      <w:pPr>
-        <w:pStyle w:val="ListParagraph"/>
-        <w:numPr>
-          <w:ilvl w:val="1"/>
-          <w:numId w:val="1"/>
-        </w:numPr>
-      </w:pPr>
-      <w:r>
-        <w:t>What is Survey Benchmarks?</w:t>
-      </w:r>
-    </w:p>
-    <w:p>
-      <w:pPr>
-        <w:pStyle w:val="ListParagraph"/>
-        <w:numPr>
-          <w:ilvl w:val="2"/>
-          <w:numId w:val="1"/>
-        </w:numPr>
-      </w:pPr>
-      <w:r>
-        <w:rPr>
-          <w:b/>
-        </w:rPr>
-        <w:t xml:space="preserve">CLINTON </w:t>
-      </w:r>
-      <w:r>
-        <w:t>– This is SWFWMD data</w:t>
-      </w:r>
-    </w:p>
-    <w:p>
-      <w:pPr>
-        <w:pStyle w:val="ListParagraph"/>
-        <w:numPr>
-          <w:ilvl w:val="0"/>
-          <w:numId w:val="1"/>
-        </w:numPr>
-      </w:pPr>
-      <w:r>
-        <w:t xml:space="preserve">If parcels are turned on but you are zoomed out far enough that you don’t see them they don’t show up in the legend, but they do show up in </w:t>
-      </w:r>
-      <w:proofErr w:type="gramStart"/>
-      <w:r>
-        <w:t>an identify</w:t>
-      </w:r>
-      <w:proofErr w:type="gramEnd"/>
-      <w:r>
-        <w:t>.</w:t>
-      </w:r>
-    </w:p>
-    <w:p>
-      <w:pPr>
-        <w:pStyle w:val="ListParagraph"/>
-        <w:numPr>
-          <w:ilvl w:val="1"/>
-          <w:numId w:val="1"/>
-        </w:numPr>
-      </w:pPr>
-      <w:r>
-        <w:rPr>
-          <w:b/>
-        </w:rPr>
-        <w:t xml:space="preserve">CLINTON </w:t>
-      </w:r>
-      <w:r>
-        <w:t xml:space="preserve">– They will always show up in </w:t>
-      </w:r>
-      <w:proofErr w:type="gramStart"/>
-      <w:r>
-        <w:t>an identify</w:t>
-      </w:r>
-      <w:proofErr w:type="gramEnd"/>
-      <w:r>
-        <w:t xml:space="preserve"> because the identify is acting on all of the layers, visible or not. This can be changed to only identify on visible layers. </w:t>
-      </w:r>
-    </w:p>
-    <w:p>
-      <w:pPr>
-        <w:pStyle w:val="ListParagraph"/>
-        <w:numPr>
-          <w:ilvl w:val="0"/>
-          <w:numId w:val="1"/>
-        </w:numPr>
-      </w:pPr>
-      <w:r>
-        <w:t>Address query does not show a “type ahead” but does work</w:t>
-      </w:r>
-    </w:p>
-    <w:p>
-      <w:pPr>
-        <w:pStyle w:val="ListParagraph"/>
-        <w:numPr>
-          <w:ilvl w:val="1"/>
-          <w:numId w:val="1"/>
-        </w:numPr>
-      </w:pPr>
-      <w:r>
-        <w:rPr>
-          <w:b/>
-        </w:rPr>
-        <w:t xml:space="preserve">CLINTON </w:t>
-      </w:r>
-      <w:r>
-        <w:t xml:space="preserve">– change in the search widget to </w:t>
-      </w:r>
-      <w:proofErr w:type="spellStart"/>
-      <w:r>
-        <w:t>suggestionsEnabled</w:t>
-      </w:r>
-      <w:proofErr w:type="spellEnd"/>
-      <w:r>
-        <w:t xml:space="preserve"> = true;</w:t>
-      </w:r>
-    </w:p>
-    <w:p>
-      <w:pPr>
-        <w:pStyle w:val="ListParagraph"/>
-        <w:numPr>
-          <w:ilvl w:val="0"/>
-          <w:numId w:val="1"/>
-        </w:numPr>
-      </w:pPr>
-      <w:r>
-        <w:t xml:space="preserve">NGS search should be on designation.  (Maybe both designation AND PID) but for now, </w:t>
-      </w:r>
-      <w:proofErr w:type="spellStart"/>
-      <w:r>
-        <w:t>lets</w:t>
-      </w:r>
-      <w:proofErr w:type="spellEnd"/>
-      <w:r>
-        <w:t xml:space="preserve"> just use the designation.</w:t>
-      </w:r>
-    </w:p>
-    <w:p>
-      <w:pPr>
-        <w:pStyle w:val="ListParagraph"/>
-        <w:numPr>
-          <w:ilvl w:val="1"/>
-          <w:numId w:val="1"/>
-        </w:numPr>
-      </w:pPr>
-      <w:r>
-        <w:rPr>
-          <w:b/>
-        </w:rPr>
-        <w:t>CLINTON</w:t>
-      </w:r>
-      <w:r>
-        <w:t xml:space="preserve"> – What is designation??</w:t>
-      </w:r>
-    </w:p>
-    <w:p>
-      <w:pPr>
-        <w:pStyle w:val="ListParagraph"/>
-        <w:numPr>
-          <w:ilvl w:val="1"/>
-          <w:numId w:val="1"/>
-        </w:numPr>
-      </w:pPr>
-      <w:r>
-        <w:t>This is the name field</w:t>
-      </w:r>
-      <w:r>
-        <w:t>s</w:t>
-      </w:r>
-    </w:p>
-    <w:p>
-      <w:pPr>
-        <w:pStyle w:val="ListParagraph"/>
-        <w:numPr>
-          <w:ilvl w:val="0"/>
-          <w:numId w:val="1"/>
-        </w:numPr>
-      </w:pPr>
-      <w:r>
-        <w:t>Bookmarks</w:t>
-      </w:r>
-    </w:p>
-    <w:p>
-      <w:pPr>
-        <w:pStyle w:val="ListParagraph"/>
-        <w:numPr>
-          <w:ilvl w:val="1"/>
-          <w:numId w:val="1"/>
-        </w:numPr>
-      </w:pPr>
-      <w:r>
-        <w:rPr>
-          <w:b/>
-        </w:rPr>
-        <w:t xml:space="preserve">CLINTON </w:t>
-      </w:r>
-      <w:r>
-        <w:t>– Not supported in the current version of the API. There may be some workarounds to allow for this functionality. The official Bookmarks widget is “Coming soon</w:t>
-      </w:r>
-      <w:proofErr w:type="gramStart"/>
-      <w:r>
-        <w:t>..”</w:t>
-      </w:r>
-      <w:proofErr w:type="gramEnd"/>
-    </w:p>
-    <w:p>
-      <w:pPr>
-        <w:pStyle w:val="ListParagraph"/>
-        <w:numPr>
-          <w:ilvl w:val="0"/>
-          <w:numId w:val="1"/>
-        </w:numPr>
-      </w:pPr>
-      <w:r>
-        <w:t>Zoom to Feature</w:t>
-      </w:r>
-    </w:p>
-    <w:p>
-      <w:pPr>
-        <w:pStyle w:val="ListParagraph"/>
-        <w:numPr>
-          <w:ilvl w:val="1"/>
-          <w:numId w:val="1"/>
-        </w:numPr>
-      </w:pPr>
-      <w:r>
-        <w:t>Should only return corners with hits (use the file “…</w:t>
-      </w:r>
-      <w:proofErr w:type="spellStart"/>
-      <w:r>
-        <w:t>wccr</w:t>
-      </w:r>
-      <w:proofErr w:type="spellEnd"/>
-      <w:r>
-        <w:t>”)</w:t>
-      </w:r>
-    </w:p>
-    <w:p>
-      <w:pPr>
-        <w:pStyle w:val="ListParagraph"/>
-        <w:numPr>
-          <w:ilvl w:val="1"/>
-          <w:numId w:val="1"/>
-        </w:numPr>
-      </w:pPr>
-      <w:r>
-        <w:t>Don’t show links that are not real</w:t>
-      </w:r>
-    </w:p>
-    <w:p>
-      <w:pPr>
-        <w:pStyle w:val="ListParagraph"/>
-        <w:numPr>
-          <w:ilvl w:val="2"/>
-          <w:numId w:val="1"/>
-        </w:numPr>
-      </w:pPr>
-      <w:r>
-        <w:rPr>
-          <w:b/>
-        </w:rPr>
-        <w:t xml:space="preserve">CLINTON </w:t>
-      </w:r>
-      <w:r>
-        <w:t>– conditionally display image links</w:t>
-      </w:r>
-    </w:p>
-    <w:p>
-      <w:pPr>
-        <w:pStyle w:val="ListParagraph"/>
-        <w:numPr>
-          <w:ilvl w:val="0"/>
-          <w:numId w:val="1"/>
-        </w:numPr>
-      </w:pPr>
-      <w:r>
-        <w:t>Start a print option then look at the Advanced Options.</w:t>
-      </w:r>
-    </w:p>
-    <w:p>
-      <w:pPr>
-        <w:pStyle w:val="ListParagraph"/>
-        <w:numPr>
-          <w:ilvl w:val="1"/>
-          <w:numId w:val="1"/>
-        </w:numPr>
-      </w:pPr>
-      <w:r>
-        <w:rPr>
-          <w:b/>
-        </w:rPr>
-        <w:t>CLINTON</w:t>
-      </w:r>
-      <w:r>
-        <w:t xml:space="preserve"> – Edit the CSS</w:t>
-      </w:r>
-    </w:p>
-    <w:p>
-      <w:pPr>
-        <w:pStyle w:val="ListParagraph"/>
-        <w:numPr>
-          <w:ilvl w:val="0"/>
-          <w:numId w:val="1"/>
-        </w:numPr>
-      </w:pPr>
-      <w:r>
-        <w:t>Can we change the words “Full Map” to “Hide / show the top ribbon”</w:t>
-      </w:r>
-    </w:p>
-    <w:p>
-      <w:pPr>
-        <w:pStyle w:val="ListParagraph"/>
-        <w:numPr>
-          <w:ilvl w:val="1"/>
-          <w:numId w:val="1"/>
-        </w:numPr>
-      </w:pPr>
-      <w:r>
-        <w:rPr>
-          <w:b/>
-        </w:rPr>
-        <w:t xml:space="preserve">CLINTON </w:t>
-      </w:r>
-      <w:r>
         <w:t>– rename in the HTML to this</w:t>
       </w:r>
     </w:p>
@@ -1100,8 +1090,14 @@
           <w:ilvl w:val="0"/>
           <w:numId w:val="1"/>
         </w:numPr>
-      </w:pPr>
-      <w:r>
+        <w:rPr>
+          <w:strike/>
+        </w:rPr>
+      </w:pPr>
+      <w:r>
+        <w:rPr>
+          <w:strike/>
+        </w:rPr>
         <w:t>If you click on the green ECL lines, the pop-up box says it’s a Range Monument</w:t>
       </w:r>
     </w:p>
@@ -1197,8 +1193,11 @@
         </w:numPr>
       </w:pPr>
       <w:r>
+        <w:t xml:space="preserve">Clicking on the “download report: here” link of a tide interpolation pop-up box takes you correctly to another page, but it blows up looking for MQUAD which is undefined.  I think it is </w:t>
+      </w:r>
+      <w:r>
         <w:lastRenderedPageBreak/>
-        <w:t xml:space="preserve">Clicking on the “download report: here” link of a tide interpolation pop-up box takes you correctly to another page, but it blows up looking for MQUAD which is undefined.  I think it is trying to fill in data from the point.  If you don’t see how to readily send the page the data it needs, then </w:t>
+        <w:t xml:space="preserve">trying to fill in data from the point.  If you don’t see how to readily send the page the data it needs, then </w:t>
       </w:r>
       <w:proofErr w:type="spellStart"/>
       <w:r>
@@ -1276,8 +1275,14 @@
           <w:ilvl w:val="0"/>
           <w:numId w:val="1"/>
         </w:numPr>
-      </w:pPr>
-      <w:r>
+        <w:rPr>
+          <w:strike/>
+        </w:rPr>
+      </w:pPr>
+      <w:r>
+        <w:rPr>
+          <w:strike/>
+        </w:rPr>
         <w:t>Need to add a note in the Info box to call / email FREAC for technical questions about the map and DEP-Lamar for survey related questions.  Kill the “Current functionality…” stuff.  Something like this:</w:t>
       </w:r>
     </w:p>
@@ -1428,6 +1433,106 @@
         <w:t>Need to get Britney to help “style up” the banner piece.</w:t>
       </w:r>
     </w:p>
+    <w:p>
+      <w:pPr>
+        <w:pStyle w:val="ListParagraph"/>
+        <w:numPr>
+          <w:ilvl w:val="0"/>
+          <w:numId w:val="1"/>
+        </w:numPr>
+        <w:rPr>
+          <w:strike/>
+        </w:rPr>
+      </w:pPr>
+      <w:r>
+        <w:rPr>
+          <w:strike/>
+        </w:rPr>
+        <w:t>Open legend on map load</w:t>
+      </w:r>
+    </w:p>
+    <w:p>
+      <w:pPr>
+        <w:pStyle w:val="ListParagraph"/>
+        <w:numPr>
+          <w:ilvl w:val="0"/>
+          <w:numId w:val="1"/>
+        </w:numPr>
+      </w:pPr>
+      <w:r>
+        <w:t>Permanent border on bottom of legend</w:t>
+      </w:r>
+    </w:p>
+    <w:p>
+      <w:pPr>
+        <w:pStyle w:val="ListParagraph"/>
+        <w:numPr>
+          <w:ilvl w:val="0"/>
+          <w:numId w:val="1"/>
+        </w:numPr>
+      </w:pPr>
+      <w:r>
+        <w:t>Change rendering of Erosion Control Line to test the rendering capabilities (see if it overrides what is currently defined</w:t>
+      </w:r>
+    </w:p>
+    <w:p>
+      <w:pPr>
+        <w:pStyle w:val="ListParagraph"/>
+        <w:numPr>
+          <w:ilvl w:val="0"/>
+          <w:numId w:val="1"/>
+        </w:numPr>
+        <w:rPr>
+          <w:strike/>
+        </w:rPr>
+      </w:pPr>
+      <w:r>
+        <w:rPr>
+          <w:strike/>
+        </w:rPr>
+        <w:t xml:space="preserve">Fix links – Tide Stations/Tide </w:t>
+      </w:r>
+      <w:proofErr w:type="spellStart"/>
+      <w:r>
+        <w:rPr>
+          <w:strike/>
+        </w:rPr>
+        <w:t>Interp</w:t>
+      </w:r>
+      <w:proofErr w:type="spellEnd"/>
+      <w:r>
+        <w:rPr>
+          <w:strike/>
+        </w:rPr>
+        <w:t xml:space="preserve"> Points is wrong</w:t>
+      </w:r>
+    </w:p>
+    <w:p>
+      <w:pPr>
+        <w:pStyle w:val="ListParagraph"/>
+        <w:numPr>
+          <w:ilvl w:val="0"/>
+          <w:numId w:val="1"/>
+        </w:numPr>
+      </w:pPr>
+      <w:r>
+        <w:t xml:space="preserve">Test displaying legend items under each </w:t>
+      </w:r>
+    </w:p>
+    <w:p>
+      <w:pPr>
+        <w:pStyle w:val="ListParagraph"/>
+        <w:numPr>
+          <w:ilvl w:val="0"/>
+          <w:numId w:val="1"/>
+        </w:numPr>
+      </w:pPr>
+      <w:bookmarkStart w:id="0" w:name="_GoBack"/>
+      <w:r>
+        <w:t>Township/Range lines are not showing (they’re part of a separate service)</w:t>
+      </w:r>
+    </w:p>
+    <w:bookmarkEnd w:id="0"/>
     <w:p>
       <w:pPr>
         <w:pStyle w:val="ListParagraph"/>

</xml_diff>

<commit_message>
configure parcel information, delete duplicate script file
</commit_message>
<xml_diff>
--- a/NEW LABINS Map updates (Clinton Lunn).docx
+++ b/NEW LABINS Map updates (Clinton Lunn).docx
@@ -32,6 +32,8 @@
         <w:pStyle w:val="NoSpacing"/>
         <w:ind w:left="360"/>
       </w:pPr>
+      <w:bookmarkStart w:id="0" w:name="_GoBack"/>
+      <w:bookmarkEnd w:id="0"/>
     </w:p>
     <w:p>
       <w:pPr>
@@ -128,14 +130,12 @@
           <w:strike/>
         </w:rPr>
       </w:pPr>
-      <w:proofErr w:type="spellStart"/>
       <w:r>
         <w:rPr>
           <w:strike/>
         </w:rPr>
         <w:t>Basemaps</w:t>
       </w:r>
-      <w:proofErr w:type="spellEnd"/>
     </w:p>
     <w:p>
       <w:pPr>
@@ -778,16 +778,28 @@
           <w:ilvl w:val="0"/>
           <w:numId w:val="1"/>
         </w:numPr>
-      </w:pPr>
-      <w:r>
+        <w:rPr>
+          <w:strike/>
+        </w:rPr>
+      </w:pPr>
+      <w:r>
+        <w:rPr>
+          <w:strike/>
+        </w:rPr>
         <w:t xml:space="preserve">If parcels are turned on but you are zoomed out far enough that you don’t see them they don’t show up in the legend, but they do show up in </w:t>
       </w:r>
       <w:proofErr w:type="gramStart"/>
       <w:r>
+        <w:rPr>
+          <w:strike/>
+        </w:rPr>
         <w:t>an identify</w:t>
       </w:r>
       <w:proofErr w:type="gramEnd"/>
       <w:r>
+        <w:rPr>
+          <w:strike/>
+        </w:rPr>
         <w:t>.</w:t>
       </w:r>
     </w:p>
@@ -824,8 +836,14 @@
           <w:ilvl w:val="0"/>
           <w:numId w:val="1"/>
         </w:numPr>
-      </w:pPr>
-      <w:r>
+        <w:rPr>
+          <w:strike/>
+        </w:rPr>
+      </w:pPr>
+      <w:r>
+        <w:rPr>
+          <w:strike/>
+        </w:rPr>
         <w:t>Address query does not show a “type ahead” but does work</w:t>
       </w:r>
     </w:p>
@@ -1470,8 +1488,14 @@
           <w:ilvl w:val="0"/>
           <w:numId w:val="1"/>
         </w:numPr>
-      </w:pPr>
-      <w:r>
+        <w:rPr>
+          <w:strike/>
+        </w:rPr>
+      </w:pPr>
+      <w:r>
+        <w:rPr>
+          <w:strike/>
+        </w:rPr>
         <w:t>Change rendering of Erosion Control Line to test the rendering capabilities (see if it overrides what is currently defined</w:t>
       </w:r>
     </w:p>
@@ -1526,13 +1550,17 @@
           <w:ilvl w:val="0"/>
           <w:numId w:val="1"/>
         </w:numPr>
-      </w:pPr>
-      <w:bookmarkStart w:id="0" w:name="_GoBack"/>
-      <w:r>
+        <w:rPr>
+          <w:strike/>
+        </w:rPr>
+      </w:pPr>
+      <w:r>
+        <w:rPr>
+          <w:strike/>
+        </w:rPr>
         <w:t>Township/Range lines are not showing (they’re part of a separate service)</w:t>
       </w:r>
     </w:p>
-    <w:bookmarkEnd w:id="0"/>
     <w:p>
       <w:pPr>
         <w:pStyle w:val="ListParagraph"/>

</xml_diff>